<commit_message>
Feito o banco de dados
</commit_message>
<xml_diff>
--- a/01_modelo_doc.docx
+++ b/01_modelo_doc.docx
@@ -1,6 +1,6 @@
 
 <file path=word/document.xml><?xml version="1.0" encoding="utf-8"?>
-<w:document xmlns:wpc="http://schemas.microsoft.com/office/word/2010/wordprocessingCanvas" xmlns:cx="http://schemas.microsoft.com/office/drawing/2014/chartex" xmlns:cx1="http://schemas.microsoft.com/office/drawing/2015/9/8/chartex" xmlns:cx2="http://schemas.microsoft.com/office/drawing/2015/10/21/chartex" xmlns:cx3="http://schemas.microsoft.com/office/drawing/2016/5/9/chartex" xmlns:cx4="http://schemas.microsoft.com/office/drawing/2016/5/10/chartex" xmlns:cx5="http://schemas.microsoft.com/office/drawing/2016/5/11/chartex" xmlns:cx6="http://schemas.microsoft.com/office/drawing/2016/5/12/chartex" xmlns:cx7="http://schemas.microsoft.com/office/drawing/2016/5/13/chartex" xmlns:cx8="http://schemas.microsoft.com/office/drawing/2016/5/14/chartex" xmlns:mc="http://schemas.openxmlformats.org/markup-compatibility/2006" xmlns:aink="http://schemas.microsoft.com/office/drawing/2016/ink" xmlns:am3d="http://schemas.microsoft.com/office/drawing/2017/model3d" xmlns:o="urn:schemas-microsoft-com:office:office" xmlns:r="http://schemas.openxmlformats.org/officeDocument/2006/relationships" xmlns:m="http://schemas.openxmlformats.org/officeDocument/2006/math" xmlns:v="urn:schemas-microsoft-com:vml" xmlns:wp14="http://schemas.microsoft.com/office/word/2010/wordprocessingDrawing" xmlns:wp="http://schemas.openxmlformats.org/drawingml/2006/wordprocessingDrawing" xmlns:w10="urn:schemas-microsoft-com:office:word" xmlns:w="http://schemas.openxmlformats.org/wordprocessingml/2006/main" xmlns:w14="http://schemas.microsoft.com/office/word/2010/wordml" xmlns:w15="http://schemas.microsoft.com/office/word/2012/wordml" xmlns:w16cex="http://schemas.microsoft.com/office/word/2018/wordml/cex" xmlns:w16cid="http://schemas.microsoft.com/office/word/2016/wordml/cid" xmlns:w16="http://schemas.microsoft.com/office/word/2018/wordml" xmlns:w16sdtdh="http://schemas.microsoft.com/office/word/2020/wordml/sdtdatahash" xmlns:w16se="http://schemas.microsoft.com/office/word/2015/wordml/symex" xmlns:wpg="http://schemas.microsoft.com/office/word/2010/wordprocessingGroup" xmlns:wpi="http://schemas.microsoft.com/office/word/2010/wordprocessingInk" xmlns:wne="http://schemas.microsoft.com/office/word/2006/wordml" xmlns:wps="http://schemas.microsoft.com/office/word/2010/wordprocessingShape" mc:Ignorable="w14 w15 w16se w16cid w16 w16cex w16sdtdh wp14">
+<w:document xmlns:wpc="http://schemas.microsoft.com/office/word/2010/wordprocessingCanvas" xmlns:cx="http://schemas.microsoft.com/office/drawing/2014/chartex" xmlns:cx1="http://schemas.microsoft.com/office/drawing/2015/9/8/chartex" xmlns:cx2="http://schemas.microsoft.com/office/drawing/2015/10/21/chartex" xmlns:cx3="http://schemas.microsoft.com/office/drawing/2016/5/9/chartex" xmlns:cx4="http://schemas.microsoft.com/office/drawing/2016/5/10/chartex" xmlns:cx5="http://schemas.microsoft.com/office/drawing/2016/5/11/chartex" xmlns:cx6="http://schemas.microsoft.com/office/drawing/2016/5/12/chartex" xmlns:cx7="http://schemas.microsoft.com/office/drawing/2016/5/13/chartex" xmlns:cx8="http://schemas.microsoft.com/office/drawing/2016/5/14/chartex" xmlns:mc="http://schemas.openxmlformats.org/markup-compatibility/2006" xmlns:aink="http://schemas.microsoft.com/office/drawing/2016/ink" xmlns:am3d="http://schemas.microsoft.com/office/drawing/2017/model3d" xmlns:o="urn:schemas-microsoft-com:office:office" xmlns:oel="http://schemas.microsoft.com/office/2019/extlst" xmlns:r="http://schemas.openxmlformats.org/officeDocument/2006/relationships" xmlns:m="http://schemas.openxmlformats.org/officeDocument/2006/math" xmlns:v="urn:schemas-microsoft-com:vml" xmlns:wp14="http://schemas.microsoft.com/office/word/2010/wordprocessingDrawing" xmlns:wp="http://schemas.openxmlformats.org/drawingml/2006/wordprocessingDrawing" xmlns:w10="urn:schemas-microsoft-com:office:word" xmlns:w="http://schemas.openxmlformats.org/wordprocessingml/2006/main" xmlns:w14="http://schemas.microsoft.com/office/word/2010/wordml" xmlns:w15="http://schemas.microsoft.com/office/word/2012/wordml" xmlns:w16cex="http://schemas.microsoft.com/office/word/2018/wordml/cex" xmlns:w16cid="http://schemas.microsoft.com/office/word/2016/wordml/cid" xmlns:w16="http://schemas.microsoft.com/office/word/2018/wordml" xmlns:w16sdtdh="http://schemas.microsoft.com/office/word/2020/wordml/sdtdatahash" xmlns:w16se="http://schemas.microsoft.com/office/word/2015/wordml/symex" xmlns:wpg="http://schemas.microsoft.com/office/word/2010/wordprocessingGroup" xmlns:wpi="http://schemas.microsoft.com/office/word/2010/wordprocessingInk" xmlns:wne="http://schemas.microsoft.com/office/word/2006/wordml" xmlns:wps="http://schemas.microsoft.com/office/word/2010/wordprocessingShape" mc:Ignorable="w14 w15 w16se w16cid w16 w16cex w16sdtdh wp14">
   <w:body>
     <w:p>
       <w:pPr>
@@ -53,7 +53,7 @@
           <w:color w:val="FFFFFF"/>
           <w:sz w:val="28"/>
         </w:rPr>
-        <w:t>NOMEPROJETO</w:t>
+        <w:t>HEALTH CLINIC</w:t>
       </w:r>
     </w:p>
     <w:p>
@@ -1229,7 +1229,7 @@
         <w:rPr>
           <w:sz w:val="24"/>
         </w:rPr>
-        <w:t>Insira aqui a descrição do documento</w:t>
+        <w:t>Esse documento é um relatório do projeto Health Clinic, contendo explicações de conceitos da sprint de bancos de dados e o progresso feito no projeto</w:t>
       </w:r>
       <w:r>
         <w:rPr>
@@ -1261,19 +1261,25 @@
         <w:rPr>
           <w:sz w:val="24"/>
         </w:rPr>
-        <w:t>Insira aqui a descrição complet</w:t>
-      </w:r>
-      <w:r>
-        <w:rPr>
-          <w:sz w:val="24"/>
-        </w:rPr>
-        <w:t>a</w:t>
-      </w:r>
-      <w:r>
-        <w:rPr>
-          <w:sz w:val="24"/>
-        </w:rPr>
-        <w:t xml:space="preserve"> do projeto</w:t>
+        <w:t>O projeto Health Clinic consiste na criação de um sistema web para a gestão automatizada de uma clínica médica</w:t>
+      </w:r>
+      <w:r>
+        <w:rPr>
+          <w:sz w:val="24"/>
+        </w:rPr>
+        <w:t xml:space="preserve">, possibilitando um fácil acesso aos dados cadastrados na clínica, tanto para os administradores responsáveis </w:t>
+      </w:r>
+      <w:r>
+        <w:rPr>
+          <w:sz w:val="24"/>
+        </w:rPr>
+        <w:t>pelos cadastrados</w:t>
+      </w:r>
+      <w:r>
+        <w:rPr>
+          <w:sz w:val="24"/>
+        </w:rPr>
+        <w:t xml:space="preserve"> dos dados quanto aos pacientes atendidos</w:t>
       </w:r>
       <w:r>
         <w:rPr>
@@ -1281,16 +1287,6 @@
         </w:rPr>
         <w:t>.</w:t>
       </w:r>
-    </w:p>
-    <w:p>
-      <w:pPr>
-        <w:pStyle w:val="Ttulo1"/>
-      </w:pPr>
-      <w:bookmarkStart w:id="2" w:name="_Toc80311770"/>
-      <w:r>
-        <w:t>Banco de dados relacional</w:t>
-      </w:r>
-      <w:bookmarkEnd w:id="2"/>
     </w:p>
     <w:p>
       <w:pPr>
@@ -1305,48 +1301,54 @@
         <w:rPr>
           <w:sz w:val="24"/>
         </w:rPr>
-        <w:t xml:space="preserve">Coloque aqui brevemente o que é </w:t>
-      </w:r>
-      <w:r>
-        <w:rPr>
-          <w:sz w:val="24"/>
-        </w:rPr>
-        <w:t>um banco de dados relacional e a importância de um banco de dados</w:t>
-      </w:r>
-      <w:r>
-        <w:rPr>
-          <w:sz w:val="24"/>
-        </w:rPr>
-        <w:t>.</w:t>
+        <w:t xml:space="preserve">O Health Clinic como um todo, </w:t>
+      </w:r>
+      <w:r>
+        <w:rPr>
+          <w:sz w:val="24"/>
+        </w:rPr>
+        <w:t>são usados</w:t>
+      </w:r>
+      <w:r>
+        <w:rPr>
+          <w:sz w:val="24"/>
+        </w:rPr>
+        <w:t xml:space="preserve"> diversos conceitos </w:t>
+      </w:r>
+      <w:r>
+        <w:rPr>
+          <w:sz w:val="24"/>
+        </w:rPr>
+        <w:t>na criação de seu sistema, como banco de dados</w:t>
+      </w:r>
+      <w:r>
+        <w:rPr>
+          <w:sz w:val="24"/>
+        </w:rPr>
+        <w:t xml:space="preserve"> e </w:t>
+      </w:r>
+      <w:r>
+        <w:rPr>
+          <w:sz w:val="24"/>
+        </w:rPr>
+        <w:t>API</w:t>
+      </w:r>
+      <w:r>
+        <w:rPr>
+          <w:sz w:val="24"/>
+        </w:rPr>
+        <w:t xml:space="preserve"> na parte back-end, framework e JavaScript na parte front-end, pôr fim a utilização de deploy e inteligência artificial.</w:t>
       </w:r>
     </w:p>
     <w:p>
       <w:pPr>
         <w:pStyle w:val="Ttulo1"/>
       </w:pPr>
-      <w:bookmarkStart w:id="3" w:name="_Toc80311771"/>
-      <w:r>
-        <w:t>Modelagem de dados</w:t>
-      </w:r>
-      <w:bookmarkEnd w:id="3"/>
-    </w:p>
-    <w:p>
-      <w:r>
-        <w:t>Coloque aqui brevemente o que é a modelagem de dados.</w:t>
-      </w:r>
-    </w:p>
-    <w:p>
-      <w:pPr>
-        <w:pStyle w:val="Ttulo2"/>
-      </w:pPr>
-      <w:bookmarkStart w:id="4" w:name="_Toc80311772"/>
-      <w:r>
-        <w:t xml:space="preserve">Modelo </w:t>
-      </w:r>
-      <w:r>
-        <w:t>Conceitual</w:t>
-      </w:r>
-      <w:bookmarkEnd w:id="4"/>
+      <w:bookmarkStart w:id="2" w:name="_Toc80311770"/>
+      <w:r>
+        <w:t>Banco de dados relacional</w:t>
+      </w:r>
+      <w:bookmarkEnd w:id="2"/>
     </w:p>
     <w:p>
       <w:pPr>
@@ -1359,26 +1361,37 @@
       </w:pPr>
       <w:r>
         <w:rPr>
-          <w:sz w:val="24"/>
-        </w:rPr>
-        <w:t>Insira aqui u</w:t>
-      </w:r>
-      <w:r>
-        <w:rPr>
-          <w:sz w:val="24"/>
-        </w:rPr>
-        <w:t>ma breve descrição sobre o modelo conceitual e a imagem exportada</w:t>
-      </w:r>
-    </w:p>
-    <w:p>
-      <w:pPr>
-        <w:pStyle w:val="Ttulo2"/>
-      </w:pPr>
-      <w:bookmarkStart w:id="5" w:name="_Toc80311773"/>
-      <w:r>
-        <w:t>Modelo Lógico</w:t>
-      </w:r>
-      <w:bookmarkEnd w:id="5"/>
+          <w:rFonts w:asciiTheme="minorHAnsi" w:hAnsiTheme="minorHAnsi" w:cstheme="minorHAnsi"/>
+          <w:color w:val="auto"/>
+          <w:sz w:val="24"/>
+          <w:szCs w:val="24"/>
+        </w:rPr>
+        <w:t>Um banco de dados relacional</w:t>
+      </w:r>
+      <w:r>
+        <w:rPr>
+          <w:rFonts w:asciiTheme="minorHAnsi" w:hAnsiTheme="minorHAnsi" w:cstheme="minorHAnsi"/>
+          <w:color w:val="auto"/>
+          <w:sz w:val="24"/>
+          <w:szCs w:val="24"/>
+        </w:rPr>
+        <w:t xml:space="preserve"> é um banco que</w:t>
+      </w:r>
+      <w:r>
+        <w:rPr>
+          <w:rFonts w:asciiTheme="minorHAnsi" w:hAnsiTheme="minorHAnsi" w:cstheme="minorHAnsi"/>
+          <w:color w:val="auto"/>
+          <w:sz w:val="24"/>
+          <w:szCs w:val="24"/>
+        </w:rPr>
+        <w:t xml:space="preserve"> possui a organização dos dados no formato de colunas e linhas, ou seja, tabelas que possuem relações entre si</w:t>
+      </w:r>
+      <w:r>
+        <w:rPr>
+          <w:sz w:val="24"/>
+        </w:rPr>
+        <w:t>.</w:t>
+      </w:r>
     </w:p>
     <w:p>
       <w:pPr>
@@ -1391,20 +1404,119 @@
       </w:pPr>
       <w:r>
         <w:rPr>
-          <w:sz w:val="24"/>
-        </w:rPr>
-        <w:t>Insira aqui uma breve descrição sobre o modelo lógico e a imagem exportada</w:t>
+          <w:rFonts w:asciiTheme="minorHAnsi" w:hAnsiTheme="minorHAnsi" w:cstheme="minorHAnsi"/>
+          <w:color w:val="auto"/>
+          <w:sz w:val="24"/>
+          <w:szCs w:val="24"/>
+        </w:rPr>
+        <w:t xml:space="preserve">Os bancos de dados são ferramentas </w:t>
+      </w:r>
+      <w:r>
+        <w:rPr>
+          <w:rFonts w:asciiTheme="minorHAnsi" w:hAnsiTheme="minorHAnsi" w:cstheme="minorHAnsi"/>
+          <w:color w:val="auto"/>
+          <w:sz w:val="24"/>
+          <w:szCs w:val="24"/>
+        </w:rPr>
+        <w:t>essenciais</w:t>
+      </w:r>
+      <w:r>
+        <w:rPr>
+          <w:rFonts w:asciiTheme="minorHAnsi" w:hAnsiTheme="minorHAnsi" w:cstheme="minorHAnsi"/>
+          <w:color w:val="auto"/>
+          <w:sz w:val="24"/>
+          <w:szCs w:val="24"/>
+        </w:rPr>
+        <w:t xml:space="preserve"> para o gerenciamento de sistemas, pois eles são uma maneira segura</w:t>
+      </w:r>
+      <w:r>
+        <w:rPr>
+          <w:rFonts w:asciiTheme="minorHAnsi" w:hAnsiTheme="minorHAnsi" w:cstheme="minorHAnsi"/>
+          <w:color w:val="auto"/>
+          <w:sz w:val="24"/>
+          <w:szCs w:val="24"/>
+        </w:rPr>
+        <w:t xml:space="preserve">, </w:t>
+      </w:r>
+      <w:r>
+        <w:rPr>
+          <w:rFonts w:asciiTheme="minorHAnsi" w:hAnsiTheme="minorHAnsi" w:cstheme="minorHAnsi"/>
+          <w:color w:val="auto"/>
+          <w:sz w:val="24"/>
+          <w:szCs w:val="24"/>
+        </w:rPr>
+        <w:t>eficiente</w:t>
+      </w:r>
+      <w:r>
+        <w:rPr>
+          <w:rFonts w:asciiTheme="minorHAnsi" w:hAnsiTheme="minorHAnsi" w:cstheme="minorHAnsi"/>
+          <w:color w:val="auto"/>
+          <w:sz w:val="24"/>
+          <w:szCs w:val="24"/>
+        </w:rPr>
+        <w:t xml:space="preserve"> e organizada</w:t>
+      </w:r>
+      <w:r>
+        <w:rPr>
+          <w:rFonts w:asciiTheme="minorHAnsi" w:hAnsiTheme="minorHAnsi" w:cstheme="minorHAnsi"/>
+          <w:color w:val="auto"/>
+          <w:sz w:val="24"/>
+          <w:szCs w:val="24"/>
+        </w:rPr>
+        <w:t xml:space="preserve"> de guardar e acessar </w:t>
+      </w:r>
+      <w:r>
+        <w:rPr>
+          <w:rFonts w:asciiTheme="minorHAnsi" w:hAnsiTheme="minorHAnsi" w:cstheme="minorHAnsi"/>
+          <w:color w:val="auto"/>
+          <w:sz w:val="24"/>
+          <w:szCs w:val="24"/>
+        </w:rPr>
+        <w:t>diversos tipos de dados</w:t>
+      </w:r>
+      <w:r>
+        <w:rPr>
+          <w:sz w:val="24"/>
+        </w:rPr>
+        <w:t>.</w:t>
+      </w:r>
+    </w:p>
+    <w:p>
+      <w:pPr>
+        <w:pStyle w:val="Ttulo1"/>
+      </w:pPr>
+      <w:bookmarkStart w:id="3" w:name="_Toc80311771"/>
+      <w:r>
+        <w:t>Modelagem de dados</w:t>
+      </w:r>
+      <w:bookmarkEnd w:id="3"/>
+    </w:p>
+    <w:p>
+      <w:r>
+        <w:t>A</w:t>
+      </w:r>
+      <w:r>
+        <w:t xml:space="preserve"> modelagem de dados</w:t>
+      </w:r>
+      <w:r>
+        <w:t xml:space="preserve"> basicamente é um processo de criar a representação gráfica ou esquema de uma aplicação, identificado as entidades e as relações entre elas e os tipos de dados</w:t>
+      </w:r>
+      <w:r>
+        <w:t>.</w:t>
       </w:r>
     </w:p>
     <w:p>
       <w:pPr>
         <w:pStyle w:val="Ttulo2"/>
       </w:pPr>
-      <w:bookmarkStart w:id="6" w:name="_Toc80311774"/>
-      <w:r>
-        <w:t>Modelo Físico</w:t>
-      </w:r>
-      <w:bookmarkEnd w:id="6"/>
+      <w:bookmarkStart w:id="4" w:name="_Toc80311772"/>
+      <w:r>
+        <w:t xml:space="preserve">Modelo </w:t>
+      </w:r>
+      <w:r>
+        <w:t>Conceitual</w:t>
+      </w:r>
+      <w:bookmarkEnd w:id="4"/>
     </w:p>
     <w:p>
       <w:pPr>
@@ -1419,6 +1531,64 @@
         <w:rPr>
           <w:sz w:val="24"/>
         </w:rPr>
+        <w:t>Insira aqui u</w:t>
+      </w:r>
+      <w:r>
+        <w:rPr>
+          <w:sz w:val="24"/>
+        </w:rPr>
+        <w:t>ma breve descrição sobre o modelo conceitual e a imagem exportada</w:t>
+      </w:r>
+    </w:p>
+    <w:p>
+      <w:pPr>
+        <w:pStyle w:val="Ttulo2"/>
+      </w:pPr>
+      <w:bookmarkStart w:id="5" w:name="_Toc80311773"/>
+      <w:r>
+        <w:t>Modelo Lógico</w:t>
+      </w:r>
+      <w:bookmarkEnd w:id="5"/>
+    </w:p>
+    <w:p>
+      <w:pPr>
+        <w:spacing w:line="276" w:lineRule="auto"/>
+        <w:ind w:left="-5" w:hanging="10"/>
+        <w:jc w:val="both"/>
+        <w:rPr>
+          <w:sz w:val="24"/>
+        </w:rPr>
+      </w:pPr>
+      <w:r>
+        <w:rPr>
+          <w:sz w:val="24"/>
+        </w:rPr>
+        <w:t>Insira aqui uma breve descrição sobre o modelo lógico e a imagem exportada</w:t>
+      </w:r>
+    </w:p>
+    <w:p>
+      <w:pPr>
+        <w:pStyle w:val="Ttulo2"/>
+      </w:pPr>
+      <w:bookmarkStart w:id="6" w:name="_Toc80311774"/>
+      <w:r>
+        <w:t>Modelo Físico</w:t>
+      </w:r>
+      <w:bookmarkEnd w:id="6"/>
+    </w:p>
+    <w:p>
+      <w:pPr>
+        <w:spacing w:line="276" w:lineRule="auto"/>
+        <w:ind w:left="-5" w:hanging="10"/>
+        <w:jc w:val="both"/>
+        <w:rPr>
+          <w:sz w:val="24"/>
+        </w:rPr>
+      </w:pPr>
+      <w:r>
+        <w:rPr>
+          <w:sz w:val="24"/>
+        </w:rPr>
         <w:t>Insira aqui uma breve descrição sobre o modelo físico e a imagem exportada (</w:t>
       </w:r>
       <w:r>
@@ -1440,6 +1610,7 @@
       </w:pPr>
       <w:bookmarkStart w:id="7" w:name="_Toc80311775"/>
       <w:r>
+        <w:lastRenderedPageBreak/>
         <w:t>Cronograma</w:t>
       </w:r>
       <w:bookmarkEnd w:id="7"/>
@@ -1974,7 +2145,7 @@
 </file>
 
 <file path=word/endnotes.xml><?xml version="1.0" encoding="utf-8"?>
-<w:endnotes xmlns:wpc="http://schemas.microsoft.com/office/word/2010/wordprocessingCanvas" xmlns:cx="http://schemas.microsoft.com/office/drawing/2014/chartex" xmlns:cx1="http://schemas.microsoft.com/office/drawing/2015/9/8/chartex" xmlns:cx2="http://schemas.microsoft.com/office/drawing/2015/10/21/chartex" xmlns:cx3="http://schemas.microsoft.com/office/drawing/2016/5/9/chartex" xmlns:cx4="http://schemas.microsoft.com/office/drawing/2016/5/10/chartex" xmlns:cx5="http://schemas.microsoft.com/office/drawing/2016/5/11/chartex" xmlns:cx6="http://schemas.microsoft.com/office/drawing/2016/5/12/chartex" xmlns:cx7="http://schemas.microsoft.com/office/drawing/2016/5/13/chartex" xmlns:cx8="http://schemas.microsoft.com/office/drawing/2016/5/14/chartex" xmlns:mc="http://schemas.openxmlformats.org/markup-compatibility/2006" xmlns:aink="http://schemas.microsoft.com/office/drawing/2016/ink" xmlns:am3d="http://schemas.microsoft.com/office/drawing/2017/model3d" xmlns:o="urn:schemas-microsoft-com:office:office" xmlns:r="http://schemas.openxmlformats.org/officeDocument/2006/relationships" xmlns:m="http://schemas.openxmlformats.org/officeDocument/2006/math" xmlns:v="urn:schemas-microsoft-com:vml" xmlns:wp14="http://schemas.microsoft.com/office/word/2010/wordprocessingDrawing" xmlns:wp="http://schemas.openxmlformats.org/drawingml/2006/wordprocessingDrawing" xmlns:w10="urn:schemas-microsoft-com:office:word" xmlns:w="http://schemas.openxmlformats.org/wordprocessingml/2006/main" xmlns:w14="http://schemas.microsoft.com/office/word/2010/wordml" xmlns:w15="http://schemas.microsoft.com/office/word/2012/wordml" xmlns:w16cex="http://schemas.microsoft.com/office/word/2018/wordml/cex" xmlns:w16cid="http://schemas.microsoft.com/office/word/2016/wordml/cid" xmlns:w16="http://schemas.microsoft.com/office/word/2018/wordml" xmlns:w16sdtdh="http://schemas.microsoft.com/office/word/2020/wordml/sdtdatahash" xmlns:w16se="http://schemas.microsoft.com/office/word/2015/wordml/symex" xmlns:wpg="http://schemas.microsoft.com/office/word/2010/wordprocessingGroup" xmlns:wpi="http://schemas.microsoft.com/office/word/2010/wordprocessingInk" xmlns:wne="http://schemas.microsoft.com/office/word/2006/wordml" xmlns:wps="http://schemas.microsoft.com/office/word/2010/wordprocessingShape" mc:Ignorable="w14 w15 w16se w16cid w16 w16cex w16sdtdh wp14">
+<w:endnotes xmlns:wpc="http://schemas.microsoft.com/office/word/2010/wordprocessingCanvas" xmlns:cx="http://schemas.microsoft.com/office/drawing/2014/chartex" xmlns:cx1="http://schemas.microsoft.com/office/drawing/2015/9/8/chartex" xmlns:cx2="http://schemas.microsoft.com/office/drawing/2015/10/21/chartex" xmlns:cx3="http://schemas.microsoft.com/office/drawing/2016/5/9/chartex" xmlns:cx4="http://schemas.microsoft.com/office/drawing/2016/5/10/chartex" xmlns:cx5="http://schemas.microsoft.com/office/drawing/2016/5/11/chartex" xmlns:cx6="http://schemas.microsoft.com/office/drawing/2016/5/12/chartex" xmlns:cx7="http://schemas.microsoft.com/office/drawing/2016/5/13/chartex" xmlns:cx8="http://schemas.microsoft.com/office/drawing/2016/5/14/chartex" xmlns:mc="http://schemas.openxmlformats.org/markup-compatibility/2006" xmlns:aink="http://schemas.microsoft.com/office/drawing/2016/ink" xmlns:am3d="http://schemas.microsoft.com/office/drawing/2017/model3d" xmlns:o="urn:schemas-microsoft-com:office:office" xmlns:oel="http://schemas.microsoft.com/office/2019/extlst" xmlns:r="http://schemas.openxmlformats.org/officeDocument/2006/relationships" xmlns:m="http://schemas.openxmlformats.org/officeDocument/2006/math" xmlns:v="urn:schemas-microsoft-com:vml" xmlns:wp14="http://schemas.microsoft.com/office/word/2010/wordprocessingDrawing" xmlns:wp="http://schemas.openxmlformats.org/drawingml/2006/wordprocessingDrawing" xmlns:w10="urn:schemas-microsoft-com:office:word" xmlns:w="http://schemas.openxmlformats.org/wordprocessingml/2006/main" xmlns:w14="http://schemas.microsoft.com/office/word/2010/wordml" xmlns:w15="http://schemas.microsoft.com/office/word/2012/wordml" xmlns:w16cex="http://schemas.microsoft.com/office/word/2018/wordml/cex" xmlns:w16cid="http://schemas.microsoft.com/office/word/2016/wordml/cid" xmlns:w16="http://schemas.microsoft.com/office/word/2018/wordml" xmlns:w16sdtdh="http://schemas.microsoft.com/office/word/2020/wordml/sdtdatahash" xmlns:w16se="http://schemas.microsoft.com/office/word/2015/wordml/symex" xmlns:wpg="http://schemas.microsoft.com/office/word/2010/wordprocessingGroup" xmlns:wpi="http://schemas.microsoft.com/office/word/2010/wordprocessingInk" xmlns:wne="http://schemas.microsoft.com/office/word/2006/wordml" xmlns:wps="http://schemas.microsoft.com/office/word/2010/wordprocessingShape" mc:Ignorable="w14 w15 w16se w16cid w16 w16cex w16sdtdh wp14">
   <w:endnote w:type="separator" w:id="-1">
     <w:p>
       <w:pPr>
@@ -1999,7 +2170,7 @@
 </file>
 
 <file path=word/footer1.xml><?xml version="1.0" encoding="utf-8"?>
-<w:ftr xmlns:wpc="http://schemas.microsoft.com/office/word/2010/wordprocessingCanvas" xmlns:cx="http://schemas.microsoft.com/office/drawing/2014/chartex" xmlns:cx1="http://schemas.microsoft.com/office/drawing/2015/9/8/chartex" xmlns:cx2="http://schemas.microsoft.com/office/drawing/2015/10/21/chartex" xmlns:cx3="http://schemas.microsoft.com/office/drawing/2016/5/9/chartex" xmlns:cx4="http://schemas.microsoft.com/office/drawing/2016/5/10/chartex" xmlns:cx5="http://schemas.microsoft.com/office/drawing/2016/5/11/chartex" xmlns:cx6="http://schemas.microsoft.com/office/drawing/2016/5/12/chartex" xmlns:cx7="http://schemas.microsoft.com/office/drawing/2016/5/13/chartex" xmlns:cx8="http://schemas.microsoft.com/office/drawing/2016/5/14/chartex" xmlns:mc="http://schemas.openxmlformats.org/markup-compatibility/2006" xmlns:aink="http://schemas.microsoft.com/office/drawing/2016/ink" xmlns:am3d="http://schemas.microsoft.com/office/drawing/2017/model3d" xmlns:o="urn:schemas-microsoft-com:office:office" xmlns:r="http://schemas.openxmlformats.org/officeDocument/2006/relationships" xmlns:m="http://schemas.openxmlformats.org/officeDocument/2006/math" xmlns:v="urn:schemas-microsoft-com:vml" xmlns:wp14="http://schemas.microsoft.com/office/word/2010/wordprocessingDrawing" xmlns:wp="http://schemas.openxmlformats.org/drawingml/2006/wordprocessingDrawing" xmlns:w10="urn:schemas-microsoft-com:office:word" xmlns:w="http://schemas.openxmlformats.org/wordprocessingml/2006/main" xmlns:w14="http://schemas.microsoft.com/office/word/2010/wordml" xmlns:w15="http://schemas.microsoft.com/office/word/2012/wordml" xmlns:w16cex="http://schemas.microsoft.com/office/word/2018/wordml/cex" xmlns:w16cid="http://schemas.microsoft.com/office/word/2016/wordml/cid" xmlns:w16="http://schemas.microsoft.com/office/word/2018/wordml" xmlns:w16sdtdh="http://schemas.microsoft.com/office/word/2020/wordml/sdtdatahash" xmlns:w16se="http://schemas.microsoft.com/office/word/2015/wordml/symex" xmlns:wpg="http://schemas.microsoft.com/office/word/2010/wordprocessingGroup" xmlns:wpi="http://schemas.microsoft.com/office/word/2010/wordprocessingInk" xmlns:wne="http://schemas.microsoft.com/office/word/2006/wordml" xmlns:wps="http://schemas.microsoft.com/office/word/2010/wordprocessingShape" mc:Ignorable="w14 w15 w16se w16cid w16 w16cex w16sdtdh wp14">
+<w:ftr xmlns:wpc="http://schemas.microsoft.com/office/word/2010/wordprocessingCanvas" xmlns:cx="http://schemas.microsoft.com/office/drawing/2014/chartex" xmlns:cx1="http://schemas.microsoft.com/office/drawing/2015/9/8/chartex" xmlns:cx2="http://schemas.microsoft.com/office/drawing/2015/10/21/chartex" xmlns:cx3="http://schemas.microsoft.com/office/drawing/2016/5/9/chartex" xmlns:cx4="http://schemas.microsoft.com/office/drawing/2016/5/10/chartex" xmlns:cx5="http://schemas.microsoft.com/office/drawing/2016/5/11/chartex" xmlns:cx6="http://schemas.microsoft.com/office/drawing/2016/5/12/chartex" xmlns:cx7="http://schemas.microsoft.com/office/drawing/2016/5/13/chartex" xmlns:cx8="http://schemas.microsoft.com/office/drawing/2016/5/14/chartex" xmlns:mc="http://schemas.openxmlformats.org/markup-compatibility/2006" xmlns:aink="http://schemas.microsoft.com/office/drawing/2016/ink" xmlns:am3d="http://schemas.microsoft.com/office/drawing/2017/model3d" xmlns:o="urn:schemas-microsoft-com:office:office" xmlns:oel="http://schemas.microsoft.com/office/2019/extlst" xmlns:r="http://schemas.openxmlformats.org/officeDocument/2006/relationships" xmlns:m="http://schemas.openxmlformats.org/officeDocument/2006/math" xmlns:v="urn:schemas-microsoft-com:vml" xmlns:wp14="http://schemas.microsoft.com/office/word/2010/wordprocessingDrawing" xmlns:wp="http://schemas.openxmlformats.org/drawingml/2006/wordprocessingDrawing" xmlns:w10="urn:schemas-microsoft-com:office:word" xmlns:w="http://schemas.openxmlformats.org/wordprocessingml/2006/main" xmlns:w14="http://schemas.microsoft.com/office/word/2010/wordml" xmlns:w15="http://schemas.microsoft.com/office/word/2012/wordml" xmlns:w16cex="http://schemas.microsoft.com/office/word/2018/wordml/cex" xmlns:w16cid="http://schemas.microsoft.com/office/word/2016/wordml/cid" xmlns:w16="http://schemas.microsoft.com/office/word/2018/wordml" xmlns:w16sdtdh="http://schemas.microsoft.com/office/word/2020/wordml/sdtdatahash" xmlns:w16se="http://schemas.microsoft.com/office/word/2015/wordml/symex" xmlns:wpg="http://schemas.microsoft.com/office/word/2010/wordprocessingGroup" xmlns:wpi="http://schemas.microsoft.com/office/word/2010/wordprocessingInk" xmlns:wne="http://schemas.microsoft.com/office/word/2006/wordml" xmlns:wps="http://schemas.microsoft.com/office/word/2010/wordprocessingShape" mc:Ignorable="w14 w15 w16se w16cid w16 w16cex w16sdtdh wp14">
   <w:p>
     <w:pPr>
       <w:spacing w:after="0"/>
@@ -2062,7 +2233,7 @@
 </file>
 
 <file path=word/footer2.xml><?xml version="1.0" encoding="utf-8"?>
-<w:ftr xmlns:wpc="http://schemas.microsoft.com/office/word/2010/wordprocessingCanvas" xmlns:cx="http://schemas.microsoft.com/office/drawing/2014/chartex" xmlns:cx1="http://schemas.microsoft.com/office/drawing/2015/9/8/chartex" xmlns:cx2="http://schemas.microsoft.com/office/drawing/2015/10/21/chartex" xmlns:cx3="http://schemas.microsoft.com/office/drawing/2016/5/9/chartex" xmlns:cx4="http://schemas.microsoft.com/office/drawing/2016/5/10/chartex" xmlns:cx5="http://schemas.microsoft.com/office/drawing/2016/5/11/chartex" xmlns:cx6="http://schemas.microsoft.com/office/drawing/2016/5/12/chartex" xmlns:cx7="http://schemas.microsoft.com/office/drawing/2016/5/13/chartex" xmlns:cx8="http://schemas.microsoft.com/office/drawing/2016/5/14/chartex" xmlns:mc="http://schemas.openxmlformats.org/markup-compatibility/2006" xmlns:aink="http://schemas.microsoft.com/office/drawing/2016/ink" xmlns:am3d="http://schemas.microsoft.com/office/drawing/2017/model3d" xmlns:o="urn:schemas-microsoft-com:office:office" xmlns:r="http://schemas.openxmlformats.org/officeDocument/2006/relationships" xmlns:m="http://schemas.openxmlformats.org/officeDocument/2006/math" xmlns:v="urn:schemas-microsoft-com:vml" xmlns:wp14="http://schemas.microsoft.com/office/word/2010/wordprocessingDrawing" xmlns:wp="http://schemas.openxmlformats.org/drawingml/2006/wordprocessingDrawing" xmlns:w10="urn:schemas-microsoft-com:office:word" xmlns:w="http://schemas.openxmlformats.org/wordprocessingml/2006/main" xmlns:w14="http://schemas.microsoft.com/office/word/2010/wordml" xmlns:w15="http://schemas.microsoft.com/office/word/2012/wordml" xmlns:w16cex="http://schemas.microsoft.com/office/word/2018/wordml/cex" xmlns:w16cid="http://schemas.microsoft.com/office/word/2016/wordml/cid" xmlns:w16="http://schemas.microsoft.com/office/word/2018/wordml" xmlns:w16sdtdh="http://schemas.microsoft.com/office/word/2020/wordml/sdtdatahash" xmlns:w16se="http://schemas.microsoft.com/office/word/2015/wordml/symex" xmlns:wpg="http://schemas.microsoft.com/office/word/2010/wordprocessingGroup" xmlns:wpi="http://schemas.microsoft.com/office/word/2010/wordprocessingInk" xmlns:wne="http://schemas.microsoft.com/office/word/2006/wordml" xmlns:wps="http://schemas.microsoft.com/office/word/2010/wordprocessingShape" mc:Ignorable="w14 w15 w16se w16cid w16 w16cex w16sdtdh wp14">
+<w:ftr xmlns:wpc="http://schemas.microsoft.com/office/word/2010/wordprocessingCanvas" xmlns:cx="http://schemas.microsoft.com/office/drawing/2014/chartex" xmlns:cx1="http://schemas.microsoft.com/office/drawing/2015/9/8/chartex" xmlns:cx2="http://schemas.microsoft.com/office/drawing/2015/10/21/chartex" xmlns:cx3="http://schemas.microsoft.com/office/drawing/2016/5/9/chartex" xmlns:cx4="http://schemas.microsoft.com/office/drawing/2016/5/10/chartex" xmlns:cx5="http://schemas.microsoft.com/office/drawing/2016/5/11/chartex" xmlns:cx6="http://schemas.microsoft.com/office/drawing/2016/5/12/chartex" xmlns:cx7="http://schemas.microsoft.com/office/drawing/2016/5/13/chartex" xmlns:cx8="http://schemas.microsoft.com/office/drawing/2016/5/14/chartex" xmlns:mc="http://schemas.openxmlformats.org/markup-compatibility/2006" xmlns:aink="http://schemas.microsoft.com/office/drawing/2016/ink" xmlns:am3d="http://schemas.microsoft.com/office/drawing/2017/model3d" xmlns:o="urn:schemas-microsoft-com:office:office" xmlns:oel="http://schemas.microsoft.com/office/2019/extlst" xmlns:r="http://schemas.openxmlformats.org/officeDocument/2006/relationships" xmlns:m="http://schemas.openxmlformats.org/officeDocument/2006/math" xmlns:v="urn:schemas-microsoft-com:vml" xmlns:wp14="http://schemas.microsoft.com/office/word/2010/wordprocessingDrawing" xmlns:wp="http://schemas.openxmlformats.org/drawingml/2006/wordprocessingDrawing" xmlns:w10="urn:schemas-microsoft-com:office:word" xmlns:w="http://schemas.openxmlformats.org/wordprocessingml/2006/main" xmlns:w14="http://schemas.microsoft.com/office/word/2010/wordml" xmlns:w15="http://schemas.microsoft.com/office/word/2012/wordml" xmlns:w16cex="http://schemas.microsoft.com/office/word/2018/wordml/cex" xmlns:w16cid="http://schemas.microsoft.com/office/word/2016/wordml/cid" xmlns:w16="http://schemas.microsoft.com/office/word/2018/wordml" xmlns:w16sdtdh="http://schemas.microsoft.com/office/word/2020/wordml/sdtdatahash" xmlns:w16se="http://schemas.microsoft.com/office/word/2015/wordml/symex" xmlns:wpg="http://schemas.microsoft.com/office/word/2010/wordprocessingGroup" xmlns:wpi="http://schemas.microsoft.com/office/word/2010/wordprocessingInk" xmlns:wne="http://schemas.microsoft.com/office/word/2006/wordml" xmlns:wps="http://schemas.microsoft.com/office/word/2010/wordprocessingShape" mc:Ignorable="w14 w15 w16se w16cid w16 w16cex w16sdtdh wp14">
   <w:p>
     <w:pPr>
       <w:spacing w:after="0"/>
@@ -2125,7 +2296,7 @@
 </file>
 
 <file path=word/footer3.xml><?xml version="1.0" encoding="utf-8"?>
-<w:ftr xmlns:wpc="http://schemas.microsoft.com/office/word/2010/wordprocessingCanvas" xmlns:cx="http://schemas.microsoft.com/office/drawing/2014/chartex" xmlns:cx1="http://schemas.microsoft.com/office/drawing/2015/9/8/chartex" xmlns:cx2="http://schemas.microsoft.com/office/drawing/2015/10/21/chartex" xmlns:cx3="http://schemas.microsoft.com/office/drawing/2016/5/9/chartex" xmlns:cx4="http://schemas.microsoft.com/office/drawing/2016/5/10/chartex" xmlns:cx5="http://schemas.microsoft.com/office/drawing/2016/5/11/chartex" xmlns:cx6="http://schemas.microsoft.com/office/drawing/2016/5/12/chartex" xmlns:cx7="http://schemas.microsoft.com/office/drawing/2016/5/13/chartex" xmlns:cx8="http://schemas.microsoft.com/office/drawing/2016/5/14/chartex" xmlns:mc="http://schemas.openxmlformats.org/markup-compatibility/2006" xmlns:aink="http://schemas.microsoft.com/office/drawing/2016/ink" xmlns:am3d="http://schemas.microsoft.com/office/drawing/2017/model3d" xmlns:o="urn:schemas-microsoft-com:office:office" xmlns:r="http://schemas.openxmlformats.org/officeDocument/2006/relationships" xmlns:m="http://schemas.openxmlformats.org/officeDocument/2006/math" xmlns:v="urn:schemas-microsoft-com:vml" xmlns:wp14="http://schemas.microsoft.com/office/word/2010/wordprocessingDrawing" xmlns:wp="http://schemas.openxmlformats.org/drawingml/2006/wordprocessingDrawing" xmlns:w10="urn:schemas-microsoft-com:office:word" xmlns:w="http://schemas.openxmlformats.org/wordprocessingml/2006/main" xmlns:w14="http://schemas.microsoft.com/office/word/2010/wordml" xmlns:w15="http://schemas.microsoft.com/office/word/2012/wordml" xmlns:w16cex="http://schemas.microsoft.com/office/word/2018/wordml/cex" xmlns:w16cid="http://schemas.microsoft.com/office/word/2016/wordml/cid" xmlns:w16="http://schemas.microsoft.com/office/word/2018/wordml" xmlns:w16sdtdh="http://schemas.microsoft.com/office/word/2020/wordml/sdtdatahash" xmlns:w16se="http://schemas.microsoft.com/office/word/2015/wordml/symex" xmlns:wpg="http://schemas.microsoft.com/office/word/2010/wordprocessingGroup" xmlns:wpi="http://schemas.microsoft.com/office/word/2010/wordprocessingInk" xmlns:wne="http://schemas.microsoft.com/office/word/2006/wordml" xmlns:wps="http://schemas.microsoft.com/office/word/2010/wordprocessingShape" mc:Ignorable="w14 w15 w16se w16cid w16 w16cex w16sdtdh wp14">
+<w:ftr xmlns:wpc="http://schemas.microsoft.com/office/word/2010/wordprocessingCanvas" xmlns:cx="http://schemas.microsoft.com/office/drawing/2014/chartex" xmlns:cx1="http://schemas.microsoft.com/office/drawing/2015/9/8/chartex" xmlns:cx2="http://schemas.microsoft.com/office/drawing/2015/10/21/chartex" xmlns:cx3="http://schemas.microsoft.com/office/drawing/2016/5/9/chartex" xmlns:cx4="http://schemas.microsoft.com/office/drawing/2016/5/10/chartex" xmlns:cx5="http://schemas.microsoft.com/office/drawing/2016/5/11/chartex" xmlns:cx6="http://schemas.microsoft.com/office/drawing/2016/5/12/chartex" xmlns:cx7="http://schemas.microsoft.com/office/drawing/2016/5/13/chartex" xmlns:cx8="http://schemas.microsoft.com/office/drawing/2016/5/14/chartex" xmlns:mc="http://schemas.openxmlformats.org/markup-compatibility/2006" xmlns:aink="http://schemas.microsoft.com/office/drawing/2016/ink" xmlns:am3d="http://schemas.microsoft.com/office/drawing/2017/model3d" xmlns:o="urn:schemas-microsoft-com:office:office" xmlns:oel="http://schemas.microsoft.com/office/2019/extlst" xmlns:r="http://schemas.openxmlformats.org/officeDocument/2006/relationships" xmlns:m="http://schemas.openxmlformats.org/officeDocument/2006/math" xmlns:v="urn:schemas-microsoft-com:vml" xmlns:wp14="http://schemas.microsoft.com/office/word/2010/wordprocessingDrawing" xmlns:wp="http://schemas.openxmlformats.org/drawingml/2006/wordprocessingDrawing" xmlns:w10="urn:schemas-microsoft-com:office:word" xmlns:w="http://schemas.openxmlformats.org/wordprocessingml/2006/main" xmlns:w14="http://schemas.microsoft.com/office/word/2010/wordml" xmlns:w15="http://schemas.microsoft.com/office/word/2012/wordml" xmlns:w16cex="http://schemas.microsoft.com/office/word/2018/wordml/cex" xmlns:w16cid="http://schemas.microsoft.com/office/word/2016/wordml/cid" xmlns:w16="http://schemas.microsoft.com/office/word/2018/wordml" xmlns:w16sdtdh="http://schemas.microsoft.com/office/word/2020/wordml/sdtdatahash" xmlns:w16se="http://schemas.microsoft.com/office/word/2015/wordml/symex" xmlns:wpg="http://schemas.microsoft.com/office/word/2010/wordprocessingGroup" xmlns:wpi="http://schemas.microsoft.com/office/word/2010/wordprocessingInk" xmlns:wne="http://schemas.microsoft.com/office/word/2006/wordml" xmlns:wps="http://schemas.microsoft.com/office/word/2010/wordprocessingShape" mc:Ignorable="w14 w15 w16se w16cid w16 w16cex w16sdtdh wp14">
   <w:p>
     <w:pPr>
       <w:spacing w:after="0"/>
@@ -2188,7 +2359,7 @@
 </file>
 
 <file path=word/footnotes.xml><?xml version="1.0" encoding="utf-8"?>
-<w:footnotes xmlns:wpc="http://schemas.microsoft.com/office/word/2010/wordprocessingCanvas" xmlns:cx="http://schemas.microsoft.com/office/drawing/2014/chartex" xmlns:cx1="http://schemas.microsoft.com/office/drawing/2015/9/8/chartex" xmlns:cx2="http://schemas.microsoft.com/office/drawing/2015/10/21/chartex" xmlns:cx3="http://schemas.microsoft.com/office/drawing/2016/5/9/chartex" xmlns:cx4="http://schemas.microsoft.com/office/drawing/2016/5/10/chartex" xmlns:cx5="http://schemas.microsoft.com/office/drawing/2016/5/11/chartex" xmlns:cx6="http://schemas.microsoft.com/office/drawing/2016/5/12/chartex" xmlns:cx7="http://schemas.microsoft.com/office/drawing/2016/5/13/chartex" xmlns:cx8="http://schemas.microsoft.com/office/drawing/2016/5/14/chartex" xmlns:mc="http://schemas.openxmlformats.org/markup-compatibility/2006" xmlns:aink="http://schemas.microsoft.com/office/drawing/2016/ink" xmlns:am3d="http://schemas.microsoft.com/office/drawing/2017/model3d" xmlns:o="urn:schemas-microsoft-com:office:office" xmlns:r="http://schemas.openxmlformats.org/officeDocument/2006/relationships" xmlns:m="http://schemas.openxmlformats.org/officeDocument/2006/math" xmlns:v="urn:schemas-microsoft-com:vml" xmlns:wp14="http://schemas.microsoft.com/office/word/2010/wordprocessingDrawing" xmlns:wp="http://schemas.openxmlformats.org/drawingml/2006/wordprocessingDrawing" xmlns:w10="urn:schemas-microsoft-com:office:word" xmlns:w="http://schemas.openxmlformats.org/wordprocessingml/2006/main" xmlns:w14="http://schemas.microsoft.com/office/word/2010/wordml" xmlns:w15="http://schemas.microsoft.com/office/word/2012/wordml" xmlns:w16cex="http://schemas.microsoft.com/office/word/2018/wordml/cex" xmlns:w16cid="http://schemas.microsoft.com/office/word/2016/wordml/cid" xmlns:w16="http://schemas.microsoft.com/office/word/2018/wordml" xmlns:w16sdtdh="http://schemas.microsoft.com/office/word/2020/wordml/sdtdatahash" xmlns:w16se="http://schemas.microsoft.com/office/word/2015/wordml/symex" xmlns:wpg="http://schemas.microsoft.com/office/word/2010/wordprocessingGroup" xmlns:wpi="http://schemas.microsoft.com/office/word/2010/wordprocessingInk" xmlns:wne="http://schemas.microsoft.com/office/word/2006/wordml" xmlns:wps="http://schemas.microsoft.com/office/word/2010/wordprocessingShape" mc:Ignorable="w14 w15 w16se w16cid w16 w16cex w16sdtdh wp14">
+<w:footnotes xmlns:wpc="http://schemas.microsoft.com/office/word/2010/wordprocessingCanvas" xmlns:cx="http://schemas.microsoft.com/office/drawing/2014/chartex" xmlns:cx1="http://schemas.microsoft.com/office/drawing/2015/9/8/chartex" xmlns:cx2="http://schemas.microsoft.com/office/drawing/2015/10/21/chartex" xmlns:cx3="http://schemas.microsoft.com/office/drawing/2016/5/9/chartex" xmlns:cx4="http://schemas.microsoft.com/office/drawing/2016/5/10/chartex" xmlns:cx5="http://schemas.microsoft.com/office/drawing/2016/5/11/chartex" xmlns:cx6="http://schemas.microsoft.com/office/drawing/2016/5/12/chartex" xmlns:cx7="http://schemas.microsoft.com/office/drawing/2016/5/13/chartex" xmlns:cx8="http://schemas.microsoft.com/office/drawing/2016/5/14/chartex" xmlns:mc="http://schemas.openxmlformats.org/markup-compatibility/2006" xmlns:aink="http://schemas.microsoft.com/office/drawing/2016/ink" xmlns:am3d="http://schemas.microsoft.com/office/drawing/2017/model3d" xmlns:o="urn:schemas-microsoft-com:office:office" xmlns:oel="http://schemas.microsoft.com/office/2019/extlst" xmlns:r="http://schemas.openxmlformats.org/officeDocument/2006/relationships" xmlns:m="http://schemas.openxmlformats.org/officeDocument/2006/math" xmlns:v="urn:schemas-microsoft-com:vml" xmlns:wp14="http://schemas.microsoft.com/office/word/2010/wordprocessingDrawing" xmlns:wp="http://schemas.openxmlformats.org/drawingml/2006/wordprocessingDrawing" xmlns:w10="urn:schemas-microsoft-com:office:word" xmlns:w="http://schemas.openxmlformats.org/wordprocessingml/2006/main" xmlns:w14="http://schemas.microsoft.com/office/word/2010/wordml" xmlns:w15="http://schemas.microsoft.com/office/word/2012/wordml" xmlns:w16cex="http://schemas.microsoft.com/office/word/2018/wordml/cex" xmlns:w16cid="http://schemas.microsoft.com/office/word/2016/wordml/cid" xmlns:w16="http://schemas.microsoft.com/office/word/2018/wordml" xmlns:w16sdtdh="http://schemas.microsoft.com/office/word/2020/wordml/sdtdatahash" xmlns:w16se="http://schemas.microsoft.com/office/word/2015/wordml/symex" xmlns:wpg="http://schemas.microsoft.com/office/word/2010/wordprocessingGroup" xmlns:wpi="http://schemas.microsoft.com/office/word/2010/wordprocessingInk" xmlns:wne="http://schemas.microsoft.com/office/word/2006/wordml" xmlns:wps="http://schemas.microsoft.com/office/word/2010/wordprocessingShape" mc:Ignorable="w14 w15 w16se w16cid w16 w16cex w16sdtdh wp14">
   <w:footnote w:type="separator" w:id="-1">
     <w:p>
       <w:pPr>
@@ -2213,7 +2384,7 @@
 </file>
 
 <file path=word/header1.xml><?xml version="1.0" encoding="utf-8"?>
-<w:hdr xmlns:wpc="http://schemas.microsoft.com/office/word/2010/wordprocessingCanvas" xmlns:cx="http://schemas.microsoft.com/office/drawing/2014/chartex" xmlns:cx1="http://schemas.microsoft.com/office/drawing/2015/9/8/chartex" xmlns:cx2="http://schemas.microsoft.com/office/drawing/2015/10/21/chartex" xmlns:cx3="http://schemas.microsoft.com/office/drawing/2016/5/9/chartex" xmlns:cx4="http://schemas.microsoft.com/office/drawing/2016/5/10/chartex" xmlns:cx5="http://schemas.microsoft.com/office/drawing/2016/5/11/chartex" xmlns:cx6="http://schemas.microsoft.com/office/drawing/2016/5/12/chartex" xmlns:cx7="http://schemas.microsoft.com/office/drawing/2016/5/13/chartex" xmlns:cx8="http://schemas.microsoft.com/office/drawing/2016/5/14/chartex" xmlns:mc="http://schemas.openxmlformats.org/markup-compatibility/2006" xmlns:aink="http://schemas.microsoft.com/office/drawing/2016/ink" xmlns:am3d="http://schemas.microsoft.com/office/drawing/2017/model3d" xmlns:o="urn:schemas-microsoft-com:office:office" xmlns:r="http://schemas.openxmlformats.org/officeDocument/2006/relationships" xmlns:m="http://schemas.openxmlformats.org/officeDocument/2006/math" xmlns:v="urn:schemas-microsoft-com:vml" xmlns:wp14="http://schemas.microsoft.com/office/word/2010/wordprocessingDrawing" xmlns:wp="http://schemas.openxmlformats.org/drawingml/2006/wordprocessingDrawing" xmlns:w10="urn:schemas-microsoft-com:office:word" xmlns:w="http://schemas.openxmlformats.org/wordprocessingml/2006/main" xmlns:w14="http://schemas.microsoft.com/office/word/2010/wordml" xmlns:w15="http://schemas.microsoft.com/office/word/2012/wordml" xmlns:w16cex="http://schemas.microsoft.com/office/word/2018/wordml/cex" xmlns:w16cid="http://schemas.microsoft.com/office/word/2016/wordml/cid" xmlns:w16="http://schemas.microsoft.com/office/word/2018/wordml" xmlns:w16sdtdh="http://schemas.microsoft.com/office/word/2020/wordml/sdtdatahash" xmlns:w16se="http://schemas.microsoft.com/office/word/2015/wordml/symex" xmlns:wpg="http://schemas.microsoft.com/office/word/2010/wordprocessingGroup" xmlns:wpi="http://schemas.microsoft.com/office/word/2010/wordprocessingInk" xmlns:wne="http://schemas.microsoft.com/office/word/2006/wordml" xmlns:wps="http://schemas.microsoft.com/office/word/2010/wordprocessingShape" mc:Ignorable="w14 w15 w16se w16cid w16 w16cex w16sdtdh wp14">
+<w:hdr xmlns:wpc="http://schemas.microsoft.com/office/word/2010/wordprocessingCanvas" xmlns:cx="http://schemas.microsoft.com/office/drawing/2014/chartex" xmlns:cx1="http://schemas.microsoft.com/office/drawing/2015/9/8/chartex" xmlns:cx2="http://schemas.microsoft.com/office/drawing/2015/10/21/chartex" xmlns:cx3="http://schemas.microsoft.com/office/drawing/2016/5/9/chartex" xmlns:cx4="http://schemas.microsoft.com/office/drawing/2016/5/10/chartex" xmlns:cx5="http://schemas.microsoft.com/office/drawing/2016/5/11/chartex" xmlns:cx6="http://schemas.microsoft.com/office/drawing/2016/5/12/chartex" xmlns:cx7="http://schemas.microsoft.com/office/drawing/2016/5/13/chartex" xmlns:cx8="http://schemas.microsoft.com/office/drawing/2016/5/14/chartex" xmlns:mc="http://schemas.openxmlformats.org/markup-compatibility/2006" xmlns:aink="http://schemas.microsoft.com/office/drawing/2016/ink" xmlns:am3d="http://schemas.microsoft.com/office/drawing/2017/model3d" xmlns:o="urn:schemas-microsoft-com:office:office" xmlns:oel="http://schemas.microsoft.com/office/2019/extlst" xmlns:r="http://schemas.openxmlformats.org/officeDocument/2006/relationships" xmlns:m="http://schemas.openxmlformats.org/officeDocument/2006/math" xmlns:v="urn:schemas-microsoft-com:vml" xmlns:wp14="http://schemas.microsoft.com/office/word/2010/wordprocessingDrawing" xmlns:wp="http://schemas.openxmlformats.org/drawingml/2006/wordprocessingDrawing" xmlns:w10="urn:schemas-microsoft-com:office:word" xmlns:w="http://schemas.openxmlformats.org/wordprocessingml/2006/main" xmlns:w14="http://schemas.microsoft.com/office/word/2010/wordml" xmlns:w15="http://schemas.microsoft.com/office/word/2012/wordml" xmlns:w16cex="http://schemas.microsoft.com/office/word/2018/wordml/cex" xmlns:w16cid="http://schemas.microsoft.com/office/word/2016/wordml/cid" xmlns:w16="http://schemas.microsoft.com/office/word/2018/wordml" xmlns:w16sdtdh="http://schemas.microsoft.com/office/word/2020/wordml/sdtdatahash" xmlns:w16se="http://schemas.microsoft.com/office/word/2015/wordml/symex" xmlns:wpg="http://schemas.microsoft.com/office/word/2010/wordprocessingGroup" xmlns:wpi="http://schemas.microsoft.com/office/word/2010/wordprocessingInk" xmlns:wne="http://schemas.microsoft.com/office/word/2006/wordml" xmlns:wps="http://schemas.microsoft.com/office/word/2010/wordprocessingShape" mc:Ignorable="w14 w15 w16se w16cid w16 w16cex w16sdtdh wp14">
   <w:p>
     <w:r>
       <w:rPr>
@@ -2453,7 +2624,7 @@
 </file>
 
 <file path=word/header2.xml><?xml version="1.0" encoding="utf-8"?>
-<w:hdr xmlns:wpc="http://schemas.microsoft.com/office/word/2010/wordprocessingCanvas" xmlns:cx="http://schemas.microsoft.com/office/drawing/2014/chartex" xmlns:cx1="http://schemas.microsoft.com/office/drawing/2015/9/8/chartex" xmlns:cx2="http://schemas.microsoft.com/office/drawing/2015/10/21/chartex" xmlns:cx3="http://schemas.microsoft.com/office/drawing/2016/5/9/chartex" xmlns:cx4="http://schemas.microsoft.com/office/drawing/2016/5/10/chartex" xmlns:cx5="http://schemas.microsoft.com/office/drawing/2016/5/11/chartex" xmlns:cx6="http://schemas.microsoft.com/office/drawing/2016/5/12/chartex" xmlns:cx7="http://schemas.microsoft.com/office/drawing/2016/5/13/chartex" xmlns:cx8="http://schemas.microsoft.com/office/drawing/2016/5/14/chartex" xmlns:mc="http://schemas.openxmlformats.org/markup-compatibility/2006" xmlns:aink="http://schemas.microsoft.com/office/drawing/2016/ink" xmlns:am3d="http://schemas.microsoft.com/office/drawing/2017/model3d" xmlns:o="urn:schemas-microsoft-com:office:office" xmlns:r="http://schemas.openxmlformats.org/officeDocument/2006/relationships" xmlns:m="http://schemas.openxmlformats.org/officeDocument/2006/math" xmlns:v="urn:schemas-microsoft-com:vml" xmlns:wp14="http://schemas.microsoft.com/office/word/2010/wordprocessingDrawing" xmlns:wp="http://schemas.openxmlformats.org/drawingml/2006/wordprocessingDrawing" xmlns:w10="urn:schemas-microsoft-com:office:word" xmlns:w="http://schemas.openxmlformats.org/wordprocessingml/2006/main" xmlns:w14="http://schemas.microsoft.com/office/word/2010/wordml" xmlns:w15="http://schemas.microsoft.com/office/word/2012/wordml" xmlns:w16cex="http://schemas.microsoft.com/office/word/2018/wordml/cex" xmlns:w16cid="http://schemas.microsoft.com/office/word/2016/wordml/cid" xmlns:w16="http://schemas.microsoft.com/office/word/2018/wordml" xmlns:w16sdtdh="http://schemas.microsoft.com/office/word/2020/wordml/sdtdatahash" xmlns:w16se="http://schemas.microsoft.com/office/word/2015/wordml/symex" xmlns:wpg="http://schemas.microsoft.com/office/word/2010/wordprocessingGroup" xmlns:wpi="http://schemas.microsoft.com/office/word/2010/wordprocessingInk" xmlns:wne="http://schemas.microsoft.com/office/word/2006/wordml" xmlns:wps="http://schemas.microsoft.com/office/word/2010/wordprocessingShape" mc:Ignorable="w14 w15 w16se w16cid w16 w16cex w16sdtdh wp14">
+<w:hdr xmlns:wpc="http://schemas.microsoft.com/office/word/2010/wordprocessingCanvas" xmlns:cx="http://schemas.microsoft.com/office/drawing/2014/chartex" xmlns:cx1="http://schemas.microsoft.com/office/drawing/2015/9/8/chartex" xmlns:cx2="http://schemas.microsoft.com/office/drawing/2015/10/21/chartex" xmlns:cx3="http://schemas.microsoft.com/office/drawing/2016/5/9/chartex" xmlns:cx4="http://schemas.microsoft.com/office/drawing/2016/5/10/chartex" xmlns:cx5="http://schemas.microsoft.com/office/drawing/2016/5/11/chartex" xmlns:cx6="http://schemas.microsoft.com/office/drawing/2016/5/12/chartex" xmlns:cx7="http://schemas.microsoft.com/office/drawing/2016/5/13/chartex" xmlns:cx8="http://schemas.microsoft.com/office/drawing/2016/5/14/chartex" xmlns:mc="http://schemas.openxmlformats.org/markup-compatibility/2006" xmlns:aink="http://schemas.microsoft.com/office/drawing/2016/ink" xmlns:am3d="http://schemas.microsoft.com/office/drawing/2017/model3d" xmlns:o="urn:schemas-microsoft-com:office:office" xmlns:oel="http://schemas.microsoft.com/office/2019/extlst" xmlns:r="http://schemas.openxmlformats.org/officeDocument/2006/relationships" xmlns:m="http://schemas.openxmlformats.org/officeDocument/2006/math" xmlns:v="urn:schemas-microsoft-com:vml" xmlns:wp14="http://schemas.microsoft.com/office/word/2010/wordprocessingDrawing" xmlns:wp="http://schemas.openxmlformats.org/drawingml/2006/wordprocessingDrawing" xmlns:w10="urn:schemas-microsoft-com:office:word" xmlns:w="http://schemas.openxmlformats.org/wordprocessingml/2006/main" xmlns:w14="http://schemas.microsoft.com/office/word/2010/wordml" xmlns:w15="http://schemas.microsoft.com/office/word/2012/wordml" xmlns:w16cex="http://schemas.microsoft.com/office/word/2018/wordml/cex" xmlns:w16cid="http://schemas.microsoft.com/office/word/2016/wordml/cid" xmlns:w16="http://schemas.microsoft.com/office/word/2018/wordml" xmlns:w16sdtdh="http://schemas.microsoft.com/office/word/2020/wordml/sdtdatahash" xmlns:w16se="http://schemas.microsoft.com/office/word/2015/wordml/symex" xmlns:wpg="http://schemas.microsoft.com/office/word/2010/wordprocessingGroup" xmlns:wpi="http://schemas.microsoft.com/office/word/2010/wordprocessingInk" xmlns:wne="http://schemas.microsoft.com/office/word/2006/wordml" xmlns:wps="http://schemas.microsoft.com/office/word/2010/wordprocessingShape" mc:Ignorable="w14 w15 w16se w16cid w16 w16cex w16sdtdh wp14">
   <w:p>
     <w:r>
       <w:rPr>
@@ -2597,7 +2768,7 @@
         </mc:Choice>
         <mc:Fallback>
           <w:pict>
-            <v:group w14:anchorId="1C701E79" id="Group 20418" o:spid="_x0000_s1026" style="position:absolute;margin-left:39.45pt;margin-top:194.75pt;width:15.1pt;height:440.15pt;z-index:251665408;mso-position-horizontal-relative:page;mso-position-vertical-relative:page;mso-width-relative:margin;mso-height-relative:margin" coordorigin=",-2462" coordsize="2305,55365" o:gfxdata="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">
+            <v:group w14:anchorId="1C701E79" id="Group 20418" o:spid="_x0000_s1026" style="position:absolute;margin-left:39.45pt;margin-top:194.75pt;width:15.1pt;height:440.15pt;z-index:251665408;mso-position-horizontal-relative:page;mso-position-vertical-relative:page;mso-width-relative:margin;mso-height-relative:margin" coordorigin=",-2462" coordsize="2305,55365" o:gfxdata="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">
               <v:rect id="Rectangle 16" o:spid="_x0000_s1027" style="position:absolute;left:-15360;top:35237;width:33025;height:2305;rotation:-5898239fd;visibility:visible;mso-wrap-style:square;v-text-anchor:top" o:gfxdata="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" filled="f" stroked="f">
                 <v:textbox inset="0,0,0,0">
                   <w:txbxContent>
@@ -2870,7 +3041,7 @@
 </file>
 
 <file path=word/header3.xml><?xml version="1.0" encoding="utf-8"?>
-<w:hdr xmlns:wpc="http://schemas.microsoft.com/office/word/2010/wordprocessingCanvas" xmlns:cx="http://schemas.microsoft.com/office/drawing/2014/chartex" xmlns:cx1="http://schemas.microsoft.com/office/drawing/2015/9/8/chartex" xmlns:cx2="http://schemas.microsoft.com/office/drawing/2015/10/21/chartex" xmlns:cx3="http://schemas.microsoft.com/office/drawing/2016/5/9/chartex" xmlns:cx4="http://schemas.microsoft.com/office/drawing/2016/5/10/chartex" xmlns:cx5="http://schemas.microsoft.com/office/drawing/2016/5/11/chartex" xmlns:cx6="http://schemas.microsoft.com/office/drawing/2016/5/12/chartex" xmlns:cx7="http://schemas.microsoft.com/office/drawing/2016/5/13/chartex" xmlns:cx8="http://schemas.microsoft.com/office/drawing/2016/5/14/chartex" xmlns:mc="http://schemas.openxmlformats.org/markup-compatibility/2006" xmlns:aink="http://schemas.microsoft.com/office/drawing/2016/ink" xmlns:am3d="http://schemas.microsoft.com/office/drawing/2017/model3d" xmlns:o="urn:schemas-microsoft-com:office:office" xmlns:r="http://schemas.openxmlformats.org/officeDocument/2006/relationships" xmlns:m="http://schemas.openxmlformats.org/officeDocument/2006/math" xmlns:v="urn:schemas-microsoft-com:vml" xmlns:wp14="http://schemas.microsoft.com/office/word/2010/wordprocessingDrawing" xmlns:wp="http://schemas.openxmlformats.org/drawingml/2006/wordprocessingDrawing" xmlns:w10="urn:schemas-microsoft-com:office:word" xmlns:w="http://schemas.openxmlformats.org/wordprocessingml/2006/main" xmlns:w14="http://schemas.microsoft.com/office/word/2010/wordml" xmlns:w15="http://schemas.microsoft.com/office/word/2012/wordml" xmlns:w16cex="http://schemas.microsoft.com/office/word/2018/wordml/cex" xmlns:w16cid="http://schemas.microsoft.com/office/word/2016/wordml/cid" xmlns:w16="http://schemas.microsoft.com/office/word/2018/wordml" xmlns:w16sdtdh="http://schemas.microsoft.com/office/word/2020/wordml/sdtdatahash" xmlns:w16se="http://schemas.microsoft.com/office/word/2015/wordml/symex" xmlns:wpg="http://schemas.microsoft.com/office/word/2010/wordprocessingGroup" xmlns:wpi="http://schemas.microsoft.com/office/word/2010/wordprocessingInk" xmlns:wne="http://schemas.microsoft.com/office/word/2006/wordml" xmlns:wps="http://schemas.microsoft.com/office/word/2010/wordprocessingShape" mc:Ignorable="w14 w15 w16se w16cid w16 w16cex w16sdtdh wp14">
+<w:hdr xmlns:wpc="http://schemas.microsoft.com/office/word/2010/wordprocessingCanvas" xmlns:cx="http://schemas.microsoft.com/office/drawing/2014/chartex" xmlns:cx1="http://schemas.microsoft.com/office/drawing/2015/9/8/chartex" xmlns:cx2="http://schemas.microsoft.com/office/drawing/2015/10/21/chartex" xmlns:cx3="http://schemas.microsoft.com/office/drawing/2016/5/9/chartex" xmlns:cx4="http://schemas.microsoft.com/office/drawing/2016/5/10/chartex" xmlns:cx5="http://schemas.microsoft.com/office/drawing/2016/5/11/chartex" xmlns:cx6="http://schemas.microsoft.com/office/drawing/2016/5/12/chartex" xmlns:cx7="http://schemas.microsoft.com/office/drawing/2016/5/13/chartex" xmlns:cx8="http://schemas.microsoft.com/office/drawing/2016/5/14/chartex" xmlns:mc="http://schemas.openxmlformats.org/markup-compatibility/2006" xmlns:aink="http://schemas.microsoft.com/office/drawing/2016/ink" xmlns:am3d="http://schemas.microsoft.com/office/drawing/2017/model3d" xmlns:o="urn:schemas-microsoft-com:office:office" xmlns:oel="http://schemas.microsoft.com/office/2019/extlst" xmlns:r="http://schemas.openxmlformats.org/officeDocument/2006/relationships" xmlns:m="http://schemas.openxmlformats.org/officeDocument/2006/math" xmlns:v="urn:schemas-microsoft-com:vml" xmlns:wp14="http://schemas.microsoft.com/office/word/2010/wordprocessingDrawing" xmlns:wp="http://schemas.openxmlformats.org/drawingml/2006/wordprocessingDrawing" xmlns:w10="urn:schemas-microsoft-com:office:word" xmlns:w="http://schemas.openxmlformats.org/wordprocessingml/2006/main" xmlns:w14="http://schemas.microsoft.com/office/word/2010/wordml" xmlns:w15="http://schemas.microsoft.com/office/word/2012/wordml" xmlns:w16cex="http://schemas.microsoft.com/office/word/2018/wordml/cex" xmlns:w16cid="http://schemas.microsoft.com/office/word/2016/wordml/cid" xmlns:w16="http://schemas.microsoft.com/office/word/2018/wordml" xmlns:w16sdtdh="http://schemas.microsoft.com/office/word/2020/wordml/sdtdatahash" xmlns:w16se="http://schemas.microsoft.com/office/word/2015/wordml/symex" xmlns:wpg="http://schemas.microsoft.com/office/word/2010/wordprocessingGroup" xmlns:wpi="http://schemas.microsoft.com/office/word/2010/wordprocessingInk" xmlns:wne="http://schemas.microsoft.com/office/word/2006/wordml" xmlns:wps="http://schemas.microsoft.com/office/word/2010/wordprocessingShape" mc:Ignorable="w14 w15 w16se w16cid w16 w16cex w16sdtdh wp14">
   <w:p>
     <w:r>
       <w:rPr>
@@ -3110,7 +3281,7 @@
 </file>
 
 <file path=word/numbering.xml><?xml version="1.0" encoding="utf-8"?>
-<w:numbering xmlns:wpc="http://schemas.microsoft.com/office/word/2010/wordprocessingCanvas" xmlns:cx="http://schemas.microsoft.com/office/drawing/2014/chartex" xmlns:cx1="http://schemas.microsoft.com/office/drawing/2015/9/8/chartex" xmlns:cx2="http://schemas.microsoft.com/office/drawing/2015/10/21/chartex" xmlns:cx3="http://schemas.microsoft.com/office/drawing/2016/5/9/chartex" xmlns:cx4="http://schemas.microsoft.com/office/drawing/2016/5/10/chartex" xmlns:cx5="http://schemas.microsoft.com/office/drawing/2016/5/11/chartex" xmlns:cx6="http://schemas.microsoft.com/office/drawing/2016/5/12/chartex" xmlns:cx7="http://schemas.microsoft.com/office/drawing/2016/5/13/chartex" xmlns:cx8="http://schemas.microsoft.com/office/drawing/2016/5/14/chartex" xmlns:mc="http://schemas.openxmlformats.org/markup-compatibility/2006" xmlns:aink="http://schemas.microsoft.com/office/drawing/2016/ink" xmlns:am3d="http://schemas.microsoft.com/office/drawing/2017/model3d" xmlns:o="urn:schemas-microsoft-com:office:office" xmlns:r="http://schemas.openxmlformats.org/officeDocument/2006/relationships" xmlns:m="http://schemas.openxmlformats.org/officeDocument/2006/math" xmlns:v="urn:schemas-microsoft-com:vml" xmlns:wp14="http://schemas.microsoft.com/office/word/2010/wordprocessingDrawing" xmlns:wp="http://schemas.openxmlformats.org/drawingml/2006/wordprocessingDrawing" xmlns:w10="urn:schemas-microsoft-com:office:word" xmlns:w="http://schemas.openxmlformats.org/wordprocessingml/2006/main" xmlns:w14="http://schemas.microsoft.com/office/word/2010/wordml" xmlns:w15="http://schemas.microsoft.com/office/word/2012/wordml" xmlns:w16cex="http://schemas.microsoft.com/office/word/2018/wordml/cex" xmlns:w16cid="http://schemas.microsoft.com/office/word/2016/wordml/cid" xmlns:w16="http://schemas.microsoft.com/office/word/2018/wordml" xmlns:w16sdtdh="http://schemas.microsoft.com/office/word/2020/wordml/sdtdatahash" xmlns:w16se="http://schemas.microsoft.com/office/word/2015/wordml/symex" xmlns:wpg="http://schemas.microsoft.com/office/word/2010/wordprocessingGroup" xmlns:wpi="http://schemas.microsoft.com/office/word/2010/wordprocessingInk" xmlns:wne="http://schemas.microsoft.com/office/word/2006/wordml" xmlns:wps="http://schemas.microsoft.com/office/word/2010/wordprocessingShape" mc:Ignorable="w14 w15 w16se w16cid w16 w16cex w16sdtdh wp14">
+<w:numbering xmlns:wpc="http://schemas.microsoft.com/office/word/2010/wordprocessingCanvas" xmlns:cx="http://schemas.microsoft.com/office/drawing/2014/chartex" xmlns:cx1="http://schemas.microsoft.com/office/drawing/2015/9/8/chartex" xmlns:cx2="http://schemas.microsoft.com/office/drawing/2015/10/21/chartex" xmlns:cx3="http://schemas.microsoft.com/office/drawing/2016/5/9/chartex" xmlns:cx4="http://schemas.microsoft.com/office/drawing/2016/5/10/chartex" xmlns:cx5="http://schemas.microsoft.com/office/drawing/2016/5/11/chartex" xmlns:cx6="http://schemas.microsoft.com/office/drawing/2016/5/12/chartex" xmlns:cx7="http://schemas.microsoft.com/office/drawing/2016/5/13/chartex" xmlns:cx8="http://schemas.microsoft.com/office/drawing/2016/5/14/chartex" xmlns:mc="http://schemas.openxmlformats.org/markup-compatibility/2006" xmlns:aink="http://schemas.microsoft.com/office/drawing/2016/ink" xmlns:am3d="http://schemas.microsoft.com/office/drawing/2017/model3d" xmlns:o="urn:schemas-microsoft-com:office:office" xmlns:oel="http://schemas.microsoft.com/office/2019/extlst" xmlns:r="http://schemas.openxmlformats.org/officeDocument/2006/relationships" xmlns:m="http://schemas.openxmlformats.org/officeDocument/2006/math" xmlns:v="urn:schemas-microsoft-com:vml" xmlns:wp14="http://schemas.microsoft.com/office/word/2010/wordprocessingDrawing" xmlns:wp="http://schemas.openxmlformats.org/drawingml/2006/wordprocessingDrawing" xmlns:w10="urn:schemas-microsoft-com:office:word" xmlns:w="http://schemas.openxmlformats.org/wordprocessingml/2006/main" xmlns:w14="http://schemas.microsoft.com/office/word/2010/wordml" xmlns:w15="http://schemas.microsoft.com/office/word/2012/wordml" xmlns:w16cex="http://schemas.microsoft.com/office/word/2018/wordml/cex" xmlns:w16cid="http://schemas.microsoft.com/office/word/2016/wordml/cid" xmlns:w16="http://schemas.microsoft.com/office/word/2018/wordml" xmlns:w16sdtdh="http://schemas.microsoft.com/office/word/2020/wordml/sdtdatahash" xmlns:w16se="http://schemas.microsoft.com/office/word/2015/wordml/symex" xmlns:wpg="http://schemas.microsoft.com/office/word/2010/wordprocessingGroup" xmlns:wpi="http://schemas.microsoft.com/office/word/2010/wordprocessingInk" xmlns:wne="http://schemas.microsoft.com/office/word/2006/wordml" xmlns:wps="http://schemas.microsoft.com/office/word/2010/wordprocessingShape" mc:Ignorable="w14 w15 w16se w16cid w16 w16cex w16sdtdh wp14">
   <w:abstractNum w:abstractNumId="0" w15:restartNumberingAfterBreak="0">
     <w:nsid w:val="09A1122B"/>
     <w:multiLevelType w:val="hybridMultilevel"/>
@@ -4438,22 +4609,22 @@
       </w:pPr>
     </w:lvl>
   </w:abstractNum>
-  <w:num w:numId="1">
+  <w:num w:numId="1" w16cid:durableId="1814787664">
     <w:abstractNumId w:val="7"/>
   </w:num>
-  <w:num w:numId="2">
+  <w:num w:numId="2" w16cid:durableId="948008119">
     <w:abstractNumId w:val="3"/>
   </w:num>
-  <w:num w:numId="3">
+  <w:num w:numId="3" w16cid:durableId="1949118033">
     <w:abstractNumId w:val="4"/>
   </w:num>
-  <w:num w:numId="4">
+  <w:num w:numId="4" w16cid:durableId="604271718">
     <w:abstractNumId w:val="5"/>
   </w:num>
-  <w:num w:numId="5">
+  <w:num w:numId="5" w16cid:durableId="1137839236">
     <w:abstractNumId w:val="2"/>
   </w:num>
-  <w:num w:numId="6">
+  <w:num w:numId="6" w16cid:durableId="472141701">
     <w:abstractNumId w:val="0"/>
     <w:lvlOverride w:ilvl="0">
       <w:startOverride w:val="1"/>
@@ -4467,7 +4638,7 @@
     <w:lvlOverride w:ilvl="7"/>
     <w:lvlOverride w:ilvl="8"/>
   </w:num>
-  <w:num w:numId="7">
+  <w:num w:numId="7" w16cid:durableId="1275790072">
     <w:abstractNumId w:val="6"/>
     <w:lvlOverride w:ilvl="0">
       <w:startOverride w:val="1"/>
@@ -4481,7 +4652,7 @@
     <w:lvlOverride w:ilvl="7"/>
     <w:lvlOverride w:ilvl="8"/>
   </w:num>
-  <w:num w:numId="8">
+  <w:num w:numId="8" w16cid:durableId="256714876">
     <w:abstractNumId w:val="8"/>
     <w:lvlOverride w:ilvl="0">
       <w:startOverride w:val="1"/>
@@ -4511,7 +4682,7 @@
       <w:startOverride w:val="1"/>
     </w:lvlOverride>
   </w:num>
-  <w:num w:numId="9">
+  <w:num w:numId="9" w16cid:durableId="1964531597">
     <w:abstractNumId w:val="1"/>
     <w:lvlOverride w:ilvl="0">
       <w:startOverride w:val="1"/>
@@ -4667,6 +4838,7 @@
     <w:lsdException w:name="HTML Sample" w:semiHidden="1" w:unhideWhenUsed="1"/>
     <w:lsdException w:name="HTML Typewriter" w:semiHidden="1" w:unhideWhenUsed="1"/>
     <w:lsdException w:name="HTML Variable" w:semiHidden="1" w:unhideWhenUsed="1"/>
+    <w:lsdException w:name="Normal Table" w:semiHidden="1" w:unhideWhenUsed="1"/>
     <w:lsdException w:name="annotation subject" w:semiHidden="1" w:unhideWhenUsed="1"/>
     <w:lsdException w:name="No List" w:semiHidden="1" w:unhideWhenUsed="1"/>
     <w:lsdException w:name="Outline List 1" w:semiHidden="1" w:unhideWhenUsed="1"/>
@@ -4713,8 +4885,10 @@
     <w:lsdException w:name="Table Subtle 2" w:semiHidden="1" w:unhideWhenUsed="1"/>
     <w:lsdException w:name="Table Web 1" w:semiHidden="1" w:unhideWhenUsed="1"/>
     <w:lsdException w:name="Table Web 2" w:semiHidden="1" w:unhideWhenUsed="1"/>
+    <w:lsdException w:name="Table Web 3" w:semiHidden="1" w:unhideWhenUsed="1"/>
     <w:lsdException w:name="Balloon Text" w:semiHidden="1" w:unhideWhenUsed="1"/>
     <w:lsdException w:name="Table Grid" w:uiPriority="39"/>
+    <w:lsdException w:name="Table Theme" w:semiHidden="1" w:unhideWhenUsed="1"/>
     <w:lsdException w:name="Placeholder Text" w:semiHidden="1"/>
     <w:lsdException w:name="No Spacing" w:uiPriority="1" w:qFormat="1"/>
     <w:lsdException w:name="Light Shading" w:uiPriority="60"/>

</xml_diff>